<commit_message>
Editados todos os arquivos necessários para adequar a nova mudança para o caso de uso para o manter pessoa, resolve #178
</commit_message>
<xml_diff>
--- a/AnaliseProjeto/Documento_de_Arquitetura.docx
+++ b/AnaliseProjeto/Documento_de_Arquitetura.docx
@@ -1,6 +1,6 @@
 
 <file path=word/document.xml><?xml version="1.0" encoding="utf-8"?>
-<w:document xmlns:wpc="http://schemas.microsoft.com/office/word/2010/wordprocessingCanvas" xmlns:cx="http://schemas.microsoft.com/office/drawing/2014/chartex" xmlns:cx1="http://schemas.microsoft.com/office/drawing/2015/9/8/chartex" xmlns:cx2="http://schemas.microsoft.com/office/drawing/2015/10/21/chartex" xmlns:cx3="http://schemas.microsoft.com/office/drawing/2016/5/9/chartex" xmlns:cx4="http://schemas.microsoft.com/office/drawing/2016/5/10/chartex" xmlns:cx5="http://schemas.microsoft.com/office/drawing/2016/5/11/chartex" xmlns:cx6="http://schemas.microsoft.com/office/drawing/2016/5/12/chartex" xmlns:cx7="http://schemas.microsoft.com/office/drawing/2016/5/13/chartex" xmlns:cx8="http://schemas.microsoft.com/office/drawing/2016/5/14/chartex" xmlns:mc="http://schemas.openxmlformats.org/markup-compatibility/2006" xmlns:aink="http://schemas.microsoft.com/office/drawing/2016/ink" xmlns:am3d="http://schemas.microsoft.com/office/drawing/2017/model3d" xmlns:o="urn:schemas-microsoft-com:office:office" xmlns:oel="http://schemas.microsoft.com/office/2019/extlst" xmlns:r="http://schemas.openxmlformats.org/officeDocument/2006/relationships" xmlns:m="http://schemas.openxmlformats.org/officeDocument/2006/math" xmlns:v="urn:schemas-microsoft-com:vml" xmlns:wp14="http://schemas.microsoft.com/office/word/2010/wordprocessingDrawing" xmlns:wp="http://schemas.openxmlformats.org/drawingml/2006/wordprocessingDrawing" xmlns:w10="urn:schemas-microsoft-com:office:word" xmlns:w="http://schemas.openxmlformats.org/wordprocessingml/2006/main" xmlns:w14="http://schemas.microsoft.com/office/word/2010/wordml" xmlns:w15="http://schemas.microsoft.com/office/word/2012/wordml" xmlns:w16cex="http://schemas.microsoft.com/office/word/2018/wordml/cex" xmlns:w16cid="http://schemas.microsoft.com/office/word/2016/wordml/cid" xmlns:w16="http://schemas.microsoft.com/office/word/2018/wordml" xmlns:w16du="http://schemas.microsoft.com/office/word/2023/wordml/word16du" xmlns:w16sdtdh="http://schemas.microsoft.com/office/word/2020/wordml/sdtdatahash" xmlns:w16se="http://schemas.microsoft.com/office/word/2015/wordml/symex" xmlns:wpg="http://schemas.microsoft.com/office/word/2010/wordprocessingGroup" xmlns:wpi="http://schemas.microsoft.com/office/word/2010/wordprocessingInk" xmlns:wne="http://schemas.microsoft.com/office/word/2006/wordml" xmlns:wps="http://schemas.microsoft.com/office/word/2010/wordprocessingShape" mc:Ignorable="w14 w15 w16se w16cid w16 w16cex w16sdtdh w16du wp14">
+<w:document xmlns:wpc="http://schemas.microsoft.com/office/word/2010/wordprocessingCanvas" xmlns:cx="http://schemas.microsoft.com/office/drawing/2014/chartex" xmlns:cx1="http://schemas.microsoft.com/office/drawing/2015/9/8/chartex" xmlns:cx2="http://schemas.microsoft.com/office/drawing/2015/10/21/chartex" xmlns:cx3="http://schemas.microsoft.com/office/drawing/2016/5/9/chartex" xmlns:cx4="http://schemas.microsoft.com/office/drawing/2016/5/10/chartex" xmlns:cx5="http://schemas.microsoft.com/office/drawing/2016/5/11/chartex" xmlns:cx6="http://schemas.microsoft.com/office/drawing/2016/5/12/chartex" xmlns:cx7="http://schemas.microsoft.com/office/drawing/2016/5/13/chartex" xmlns:cx8="http://schemas.microsoft.com/office/drawing/2016/5/14/chartex" xmlns:mc="http://schemas.openxmlformats.org/markup-compatibility/2006" xmlns:aink="http://schemas.microsoft.com/office/drawing/2016/ink" xmlns:am3d="http://schemas.microsoft.com/office/drawing/2017/model3d" xmlns:o="urn:schemas-microsoft-com:office:office" xmlns:r="http://schemas.openxmlformats.org/officeDocument/2006/relationships" xmlns:m="http://schemas.openxmlformats.org/officeDocument/2006/math" xmlns:v="urn:schemas-microsoft-com:vml" xmlns:wp14="http://schemas.microsoft.com/office/word/2010/wordprocessingDrawing" xmlns:wp="http://schemas.openxmlformats.org/drawingml/2006/wordprocessingDrawing" xmlns:w10="urn:schemas-microsoft-com:office:word" xmlns:w="http://schemas.openxmlformats.org/wordprocessingml/2006/main" xmlns:w14="http://schemas.microsoft.com/office/word/2010/wordml" xmlns:w15="http://schemas.microsoft.com/office/word/2012/wordml" xmlns:w16cex="http://schemas.microsoft.com/office/word/2018/wordml/cex" xmlns:w16cid="http://schemas.microsoft.com/office/word/2016/wordml/cid" xmlns:w16="http://schemas.microsoft.com/office/word/2018/wordml" xmlns:w16sdtdh="http://schemas.microsoft.com/office/word/2020/wordml/sdtdatahash" xmlns:w16se="http://schemas.microsoft.com/office/word/2015/wordml/symex" xmlns:wpg="http://schemas.microsoft.com/office/word/2010/wordprocessingGroup" xmlns:wpi="http://schemas.microsoft.com/office/word/2010/wordprocessingInk" xmlns:wne="http://schemas.microsoft.com/office/word/2006/wordml" xmlns:wps="http://schemas.microsoft.com/office/word/2010/wordprocessingShape" mc:Ignorable="w14 w15 w16se w16cid w16 w16cex w16sdtdh wp14">
   <w:body>
     <w:p>
       <w:pPr>
@@ -11,7 +11,6 @@
           <w:lang w:val="pt-BR"/>
         </w:rPr>
       </w:pPr>
-      <w:proofErr w:type="spellStart"/>
       <w:r>
         <w:rPr>
           <w:rFonts w:ascii="Times New Roman" w:hAnsi="Times New Roman"/>
@@ -19,7 +18,6 @@
         </w:rPr>
         <w:t>HouseHub</w:t>
       </w:r>
-      <w:proofErr w:type="spellEnd"/>
     </w:p>
     <w:p>
       <w:pPr>
@@ -1670,7 +1668,6 @@
         </w:rPr>
         <w:t xml:space="preserve">Este documento oferece uma visão geral arquitetural do sistema </w:t>
       </w:r>
-      <w:proofErr w:type="spellStart"/>
       <w:r>
         <w:rPr>
           <w:sz w:val="24"/>
@@ -1678,7 +1675,6 @@
         </w:rPr>
         <w:t>HouseHub</w:t>
       </w:r>
-      <w:proofErr w:type="spellEnd"/>
       <w:r>
         <w:rPr>
           <w:sz w:val="24"/>
@@ -1730,7 +1726,6 @@
         </w:rPr>
         <w:t xml:space="preserve">Este Documento de Arquitetura de Software é aplicado ao Sistema </w:t>
       </w:r>
-      <w:proofErr w:type="spellStart"/>
       <w:r>
         <w:rPr>
           <w:sz w:val="24"/>
@@ -1738,50 +1733,33 @@
         </w:rPr>
         <w:t>HouseHub</w:t>
       </w:r>
-      <w:proofErr w:type="spellEnd"/>
-      <w:r>
-        <w:rPr>
-          <w:sz w:val="24"/>
-          <w:szCs w:val="24"/>
-        </w:rPr>
-        <w:t xml:space="preserve">, que será desenvolvido pelos alunos </w:t>
-      </w:r>
-      <w:r>
-        <w:rPr>
-          <w:sz w:val="24"/>
-          <w:szCs w:val="24"/>
-        </w:rPr>
-        <w:t xml:space="preserve"> Jos</w:t>
-      </w:r>
-      <w:r>
-        <w:rPr>
-          <w:sz w:val="24"/>
-          <w:szCs w:val="24"/>
-        </w:rPr>
-        <w:t>é</w:t>
-      </w:r>
-      <w:r>
-        <w:rPr>
-          <w:sz w:val="24"/>
-          <w:szCs w:val="24"/>
-        </w:rPr>
-        <w:t xml:space="preserve"> </w:t>
-      </w:r>
-      <w:proofErr w:type="spellStart"/>
-      <w:r>
-        <w:rPr>
-          <w:sz w:val="24"/>
-          <w:szCs w:val="24"/>
-        </w:rPr>
-        <w:t>Geilson</w:t>
-      </w:r>
-      <w:proofErr w:type="spellEnd"/>
-      <w:r>
-        <w:rPr>
-          <w:sz w:val="24"/>
-          <w:szCs w:val="24"/>
-        </w:rPr>
-        <w:t xml:space="preserve"> Dos Santos</w:t>
+      <w:r>
+        <w:rPr>
+          <w:sz w:val="24"/>
+          <w:szCs w:val="24"/>
+        </w:rPr>
+        <w:t xml:space="preserve">, que será desenvolvido pelos </w:t>
+      </w:r>
+      <w:r>
+        <w:rPr>
+          <w:sz w:val="24"/>
+          <w:szCs w:val="24"/>
+        </w:rPr>
+        <w:t xml:space="preserve">alunos </w:t>
+      </w:r>
+      <w:r>
+        <w:rPr>
+          <w:sz w:val="24"/>
+          <w:szCs w:val="24"/>
+        </w:rPr>
+        <w:t>José</w:t>
+      </w:r>
+      <w:r>
+        <w:rPr>
+          <w:sz w:val="24"/>
+          <w:szCs w:val="24"/>
+        </w:rPr>
+        <w:t xml:space="preserve"> Geilson Dos Santos</w:t>
       </w:r>
       <w:r>
         <w:rPr>
@@ -1790,21 +1768,12 @@
         </w:rPr>
         <w:t xml:space="preserve">, João Victor Meneses Souza, </w:t>
       </w:r>
-      <w:proofErr w:type="spellStart"/>
-      <w:r>
-        <w:rPr>
-          <w:sz w:val="24"/>
-          <w:szCs w:val="24"/>
-        </w:rPr>
-        <w:t>Kauã</w:t>
-      </w:r>
-      <w:proofErr w:type="spellEnd"/>
-      <w:r>
-        <w:rPr>
-          <w:sz w:val="24"/>
-          <w:szCs w:val="24"/>
-        </w:rPr>
-        <w:t xml:space="preserve"> De Oliveira Santos Menezes</w:t>
+      <w:r>
+        <w:rPr>
+          <w:sz w:val="24"/>
+          <w:szCs w:val="24"/>
+        </w:rPr>
+        <w:t>Kauã De Oliveira Santos Menezes</w:t>
       </w:r>
       <w:r>
         <w:rPr>
@@ -2084,7 +2053,6 @@
           <w:lang w:val="pt-BR"/>
         </w:rPr>
       </w:pPr>
-      <w:proofErr w:type="spellStart"/>
       <w:r>
         <w:rPr>
           <w:i/>
@@ -2094,7 +2062,6 @@
         </w:rPr>
         <w:t>RationalUnifiedProcess</w:t>
       </w:r>
-      <w:proofErr w:type="spellEnd"/>
     </w:p>
     <w:p>
       <w:pPr>
@@ -2408,41 +2375,15 @@
           <w:sz w:val="24"/>
           <w:szCs w:val="24"/>
         </w:rPr>
-        <w:t xml:space="preserve">Este documento apresenta a arquitetura como uma série de visualizações, mencionadas acima. Essas visões são apresentadas como Modelos do </w:t>
-      </w:r>
-      <w:proofErr w:type="spellStart"/>
-      <w:r>
-        <w:rPr>
-          <w:sz w:val="24"/>
-          <w:szCs w:val="24"/>
-        </w:rPr>
-        <w:t>StarUML</w:t>
-      </w:r>
-      <w:proofErr w:type="spellEnd"/>
-      <w:r>
-        <w:rPr>
-          <w:sz w:val="24"/>
-          <w:szCs w:val="24"/>
-        </w:rPr>
-        <w:t xml:space="preserve"> e utiliza a Linguagem Unificada de Modelagem (UML – </w:t>
-      </w:r>
-      <w:proofErr w:type="spellStart"/>
+        <w:t xml:space="preserve">Este documento apresenta a arquitetura como uma série de visualizações, mencionadas acima. Essas visões são apresentadas como Modelos do StarUML e utiliza a Linguagem Unificada de Modelagem (UML – </w:t>
+      </w:r>
       <w:r>
         <w:rPr>
           <w:i/>
           <w:sz w:val="24"/>
           <w:szCs w:val="24"/>
         </w:rPr>
-        <w:t>UnifiedModelingLanguage</w:t>
-      </w:r>
-      <w:proofErr w:type="spellEnd"/>
-      <w:r>
-        <w:rPr>
-          <w:i/>
-          <w:sz w:val="24"/>
-          <w:szCs w:val="24"/>
-        </w:rPr>
-        <w:t>).</w:t>
+        <w:t>UnifiedModelingLanguage).</w:t>
       </w:r>
     </w:p>
     <w:p>
@@ -2695,17 +2636,8 @@
           <w:sz w:val="24"/>
           <w:szCs w:val="24"/>
         </w:rPr>
-        <w:t xml:space="preserve">CSU001 - Buscar </w:t>
-      </w:r>
-      <w:proofErr w:type="spellStart"/>
-      <w:r>
-        <w:rPr>
-          <w:sz w:val="24"/>
-          <w:szCs w:val="24"/>
-        </w:rPr>
-        <w:t>Imovel</w:t>
-      </w:r>
-      <w:proofErr w:type="spellEnd"/>
+        <w:t>CSU001 - Buscar Imovel</w:t>
+      </w:r>
       <w:r>
         <w:rPr>
           <w:sz w:val="24"/>
@@ -2788,7 +2720,14 @@
           <w:sz w:val="24"/>
           <w:szCs w:val="24"/>
         </w:rPr>
-        <w:t>CSU004 - Manter Cliente</w:t>
+        <w:t xml:space="preserve">CSU004 - Manter </w:t>
+      </w:r>
+      <w:r>
+        <w:rPr>
+          <w:sz w:val="24"/>
+          <w:szCs w:val="24"/>
+        </w:rPr>
+        <w:t>Pessoa</w:t>
       </w:r>
       <w:r>
         <w:rPr>
@@ -2901,7 +2840,7 @@
           <w:sz w:val="24"/>
           <w:szCs w:val="24"/>
         </w:rPr>
-        <w:t>CSU008 - Manter Proprietário</w:t>
+        <w:t>CSU009 - Manter Imóvel</w:t>
       </w:r>
       <w:r>
         <w:rPr>
@@ -2929,7 +2868,7 @@
           <w:sz w:val="24"/>
           <w:szCs w:val="24"/>
         </w:rPr>
-        <w:t>CSU009 - Manter Imóvel</w:t>
+        <w:t>CSU010-Receber Pagamento</w:t>
       </w:r>
       <w:r>
         <w:rPr>
@@ -2957,34 +2896,6 @@
           <w:sz w:val="24"/>
           <w:szCs w:val="24"/>
         </w:rPr>
-        <w:t>CSU010-Receber Pagamento</w:t>
-      </w:r>
-      <w:r>
-        <w:rPr>
-          <w:sz w:val="24"/>
-          <w:szCs w:val="24"/>
-        </w:rPr>
-        <w:t>;</w:t>
-      </w:r>
-    </w:p>
-    <w:p>
-      <w:pPr>
-        <w:pStyle w:val="InfoBlue"/>
-        <w:numPr>
-          <w:ilvl w:val="0"/>
-          <w:numId w:val="6"/>
-        </w:numPr>
-        <w:jc w:val="both"/>
-        <w:rPr>
-          <w:sz w:val="24"/>
-          <w:szCs w:val="24"/>
-        </w:rPr>
-      </w:pPr>
-      <w:r>
-        <w:rPr>
-          <w:sz w:val="24"/>
-          <w:szCs w:val="24"/>
-        </w:rPr>
         <w:t>CSU011-Notificar Cobrança</w:t>
       </w:r>
       <w:r>
@@ -3008,14 +2919,13 @@
       </w:pPr>
       <w:r>
         <w:rPr>
-          <w:noProof/>
           <w:sz w:val="24"/>
           <w:szCs w:val="24"/>
           <w:lang w:val="pt-BR"/>
         </w:rPr>
         <w:drawing>
-          <wp:inline distT="0" distB="0" distL="0" distR="0" wp14:anchorId="2BA302AA" wp14:editId="1A304BA5">
-            <wp:extent cx="5943600" cy="3133090"/>
+          <wp:inline distT="0" distB="0" distL="0" distR="0" wp14:anchorId="21345A71" wp14:editId="5982D3C9">
+            <wp:extent cx="5943600" cy="2865120"/>
             <wp:effectExtent l="0" t="0" r="0" b="0"/>
             <wp:docPr id="1" name="Imagem 1"/>
             <wp:cNvGraphicFramePr>
@@ -3037,7 +2947,7 @@
                   <pic:spPr>
                     <a:xfrm>
                       <a:off x="0" y="0"/>
-                      <a:ext cx="5943600" cy="3133090"/>
+                      <a:ext cx="5943600" cy="2865120"/>
                     </a:xfrm>
                     <a:prstGeom prst="rect">
                       <a:avLst/>
@@ -3191,23 +3101,7 @@
           <w:sz w:val="24"/>
           <w:szCs w:val="24"/>
         </w:rPr>
-        <w:t xml:space="preserve">a </w:t>
-      </w:r>
-      <w:proofErr w:type="spellStart"/>
-      <w:r>
-        <w:rPr>
-          <w:sz w:val="24"/>
-          <w:szCs w:val="24"/>
-        </w:rPr>
-        <w:t>HouseHub</w:t>
-      </w:r>
-      <w:proofErr w:type="spellEnd"/>
-      <w:r>
-        <w:rPr>
-          <w:sz w:val="24"/>
-          <w:szCs w:val="24"/>
-        </w:rPr>
-        <w:t xml:space="preserve"> </w:t>
+        <w:t xml:space="preserve">a HouseHub </w:t>
       </w:r>
       <w:r>
         <w:rPr>
@@ -3265,7 +3159,6 @@
           <w:lang w:val="pt-BR"/>
         </w:rPr>
       </w:pPr>
-      <w:proofErr w:type="spellStart"/>
       <w:r>
         <w:rPr>
           <w:iCs/>
@@ -3282,9 +3175,8 @@
           <w:szCs w:val="24"/>
           <w:lang w:val="pt-BR"/>
         </w:rPr>
-        <w:t>Web</w:t>
-      </w:r>
-      <w:proofErr w:type="spellEnd"/>
+        <w:t>Web: Nesses pacote</w:t>
+      </w:r>
       <w:r>
         <w:rPr>
           <w:iCs/>
@@ -3292,7 +3184,7 @@
           <w:szCs w:val="24"/>
           <w:lang w:val="pt-BR"/>
         </w:rPr>
-        <w:t>: Nesses pacote</w:t>
+        <w:t>s</w:t>
       </w:r>
       <w:r>
         <w:rPr>
@@ -3301,7 +3193,7 @@
           <w:szCs w:val="24"/>
           <w:lang w:val="pt-BR"/>
         </w:rPr>
-        <w:t>s</w:t>
+        <w:t xml:space="preserve"> são armazenados os componentes que fazem parte da interface gráfica da aplicação,</w:t>
       </w:r>
       <w:r>
         <w:rPr>
@@ -3310,7 +3202,7 @@
           <w:szCs w:val="24"/>
           <w:lang w:val="pt-BR"/>
         </w:rPr>
-        <w:t xml:space="preserve"> são armazenados os componentes que fazem parte da interface gráfica da aplicação,</w:t>
+        <w:t xml:space="preserve"> as </w:t>
       </w:r>
       <w:r>
         <w:rPr>
@@ -3319,7 +3211,7 @@
           <w:szCs w:val="24"/>
           <w:lang w:val="pt-BR"/>
         </w:rPr>
-        <w:t xml:space="preserve"> as </w:t>
+        <w:t>C</w:t>
       </w:r>
       <w:r>
         <w:rPr>
@@ -3328,7 +3220,7 @@
           <w:szCs w:val="24"/>
           <w:lang w:val="pt-BR"/>
         </w:rPr>
-        <w:t>C</w:t>
+        <w:t>ontroladoras e as ViewModels</w:t>
       </w:r>
       <w:r>
         <w:rPr>
@@ -3337,9 +3229,8 @@
           <w:szCs w:val="24"/>
           <w:lang w:val="pt-BR"/>
         </w:rPr>
-        <w:t xml:space="preserve">ontroladoras e as </w:t>
-      </w:r>
-      <w:proofErr w:type="spellStart"/>
+        <w:t xml:space="preserve"> d</w:t>
+      </w:r>
       <w:r>
         <w:rPr>
           <w:iCs/>
@@ -3347,38 +3238,8 @@
           <w:szCs w:val="24"/>
           <w:lang w:val="pt-BR"/>
         </w:rPr>
-        <w:t>ViewModels</w:t>
-      </w:r>
-      <w:proofErr w:type="spellEnd"/>
-      <w:r>
-        <w:rPr>
-          <w:iCs/>
-          <w:sz w:val="24"/>
-          <w:szCs w:val="24"/>
-          <w:lang w:val="pt-BR"/>
-        </w:rPr>
-        <w:t xml:space="preserve"> d</w:t>
-      </w:r>
-      <w:r>
-        <w:rPr>
-          <w:iCs/>
-          <w:sz w:val="24"/>
-          <w:szCs w:val="24"/>
-          <w:lang w:val="pt-BR"/>
-        </w:rPr>
-        <w:t xml:space="preserve">a </w:t>
-      </w:r>
-      <w:proofErr w:type="spellStart"/>
-      <w:r>
-        <w:rPr>
-          <w:iCs/>
-          <w:sz w:val="24"/>
-          <w:szCs w:val="24"/>
-          <w:lang w:val="pt-BR"/>
-        </w:rPr>
-        <w:t>HouseHub</w:t>
-      </w:r>
-      <w:proofErr w:type="spellEnd"/>
+        <w:t>a HouseHub</w:t>
+      </w:r>
       <w:r>
         <w:rPr>
           <w:iCs/>
@@ -3500,6 +3361,7 @@
           <w:sz w:val="24"/>
           <w:szCs w:val="24"/>
         </w:rPr>
+        <w:lastRenderedPageBreak/>
         <w:drawing>
           <wp:inline distT="0" distB="0" distL="0" distR="0" wp14:anchorId="0282EEE5" wp14:editId="74136E3A">
             <wp:extent cx="5477639" cy="4105848"/>
@@ -3569,7 +3431,6 @@
         <w:rPr>
           <w:lang w:val="pt-BR"/>
         </w:rPr>
-        <w:lastRenderedPageBreak/>
         <w:t>Diagrama de componentes</w:t>
       </w:r>
       <w:bookmarkEnd w:id="32"/>
@@ -3583,6 +3444,7 @@
       </w:pPr>
       <w:r>
         <w:rPr>
+          <w:noProof/>
           <w:lang w:val="pt-BR" w:eastAsia="pt-BR"/>
         </w:rPr>
         <w:drawing>
@@ -3636,6 +3498,7 @@
           <w:szCs w:val="24"/>
           <w:lang w:val="pt-BR"/>
         </w:rPr>
+        <w:lastRenderedPageBreak/>
         <w:t>Figura 3 – Diagrama de Diagrama de Componentes</w:t>
       </w:r>
     </w:p>
@@ -3652,7 +3515,6 @@
           <w:rFonts w:ascii="Times New Roman" w:hAnsi="Times New Roman"/>
           <w:lang w:val="pt-BR"/>
         </w:rPr>
-        <w:lastRenderedPageBreak/>
         <w:t>Visão de Implantação</w:t>
       </w:r>
       <w:bookmarkEnd w:id="33"/>
@@ -3671,10 +3533,10 @@
           <w:lang w:val="pt-BR"/>
         </w:rPr>
         <w:drawing>
-          <wp:inline distT="0" distB="0" distL="0" distR="0" wp14:anchorId="611051C9" wp14:editId="4A1E8088">
-            <wp:extent cx="5449060" cy="7011378"/>
-            <wp:effectExtent l="0" t="0" r="0" b="0"/>
-            <wp:docPr id="2058379980" name="Imagem 1"/>
+          <wp:inline distT="0" distB="0" distL="0" distR="0" wp14:anchorId="38732B43" wp14:editId="354F8DBF">
+            <wp:extent cx="5410955" cy="7097115"/>
+            <wp:effectExtent l="0" t="0" r="0" b="8890"/>
+            <wp:docPr id="4" name="Imagem 4"/>
             <wp:cNvGraphicFramePr>
               <a:graphicFrameLocks xmlns:a="http://schemas.openxmlformats.org/drawingml/2006/main" noChangeAspect="1"/>
             </wp:cNvGraphicFramePr>
@@ -3682,7 +3544,7 @@
               <a:graphicData uri="http://schemas.openxmlformats.org/drawingml/2006/picture">
                 <pic:pic xmlns:pic="http://schemas.openxmlformats.org/drawingml/2006/picture">
                   <pic:nvPicPr>
-                    <pic:cNvPr id="2058379980" name=""/>
+                    <pic:cNvPr id="1" name=""/>
                     <pic:cNvPicPr/>
                   </pic:nvPicPr>
                   <pic:blipFill>
@@ -3694,7 +3556,7 @@
                   <pic:spPr>
                     <a:xfrm>
                       <a:off x="0" y="0"/>
-                      <a:ext cx="5449060" cy="7011378"/>
+                      <a:ext cx="5410955" cy="7097115"/>
                     </a:xfrm>
                     <a:prstGeom prst="rect">
                       <a:avLst/>
@@ -3765,7 +3627,6 @@
           <w:rFonts w:ascii="Times New Roman" w:hAnsi="Times New Roman"/>
           <w:lang w:val="pt-BR"/>
         </w:rPr>
-        <w:lastRenderedPageBreak/>
         <w:t xml:space="preserve">Visão de Dados </w:t>
       </w:r>
       <w:bookmarkEnd w:id="36"/>
@@ -3782,19 +3643,19 @@
       <w:pPr>
         <w:jc w:val="center"/>
         <w:rPr>
-          <w:lang w:val="pt-BR"/>
-        </w:rPr>
-      </w:pPr>
-      <w:r>
-        <w:rPr>
-          <w:noProof/>
+          <w:u w:val="single"/>
+          <w:lang w:val="pt-BR"/>
+        </w:rPr>
+      </w:pPr>
+      <w:r>
+        <w:rPr>
           <w:lang w:val="pt-BR"/>
         </w:rPr>
         <w:drawing>
-          <wp:inline distT="0" distB="0" distL="0" distR="0" wp14:anchorId="1F93FC54" wp14:editId="4881276C">
-            <wp:extent cx="5943600" cy="4048125"/>
-            <wp:effectExtent l="0" t="0" r="0" b="9525"/>
-            <wp:docPr id="3" name="Imagem 3"/>
+          <wp:inline distT="0" distB="0" distL="0" distR="0" wp14:anchorId="52875CE2" wp14:editId="4C0141DF">
+            <wp:extent cx="5943600" cy="4358640"/>
+            <wp:effectExtent l="0" t="0" r="0" b="3810"/>
+            <wp:docPr id="5" name="Imagem 5"/>
             <wp:cNvGraphicFramePr>
               <a:graphicFrameLocks xmlns:a="http://schemas.openxmlformats.org/drawingml/2006/main" noChangeAspect="1"/>
             </wp:cNvGraphicFramePr>
@@ -3814,7 +3675,7 @@
                   <pic:spPr>
                     <a:xfrm>
                       <a:off x="0" y="0"/>
-                      <a:ext cx="5943600" cy="4048125"/>
+                      <a:ext cx="5943600" cy="4358640"/>
                     </a:xfrm>
                     <a:prstGeom prst="rect">
                       <a:avLst/>
@@ -4073,7 +3934,7 @@
 </file>
 
 <file path=word/endnotes.xml><?xml version="1.0" encoding="utf-8"?>
-<w:endnotes xmlns:wpc="http://schemas.microsoft.com/office/word/2010/wordprocessingCanvas" xmlns:cx="http://schemas.microsoft.com/office/drawing/2014/chartex" xmlns:cx1="http://schemas.microsoft.com/office/drawing/2015/9/8/chartex" xmlns:cx2="http://schemas.microsoft.com/office/drawing/2015/10/21/chartex" xmlns:cx3="http://schemas.microsoft.com/office/drawing/2016/5/9/chartex" xmlns:cx4="http://schemas.microsoft.com/office/drawing/2016/5/10/chartex" xmlns:cx5="http://schemas.microsoft.com/office/drawing/2016/5/11/chartex" xmlns:cx6="http://schemas.microsoft.com/office/drawing/2016/5/12/chartex" xmlns:cx7="http://schemas.microsoft.com/office/drawing/2016/5/13/chartex" xmlns:cx8="http://schemas.microsoft.com/office/drawing/2016/5/14/chartex" xmlns:mc="http://schemas.openxmlformats.org/markup-compatibility/2006" xmlns:aink="http://schemas.microsoft.com/office/drawing/2016/ink" xmlns:am3d="http://schemas.microsoft.com/office/drawing/2017/model3d" xmlns:o="urn:schemas-microsoft-com:office:office" xmlns:oel="http://schemas.microsoft.com/office/2019/extlst" xmlns:r="http://schemas.openxmlformats.org/officeDocument/2006/relationships" xmlns:m="http://schemas.openxmlformats.org/officeDocument/2006/math" xmlns:v="urn:schemas-microsoft-com:vml" xmlns:wp14="http://schemas.microsoft.com/office/word/2010/wordprocessingDrawing" xmlns:wp="http://schemas.openxmlformats.org/drawingml/2006/wordprocessingDrawing" xmlns:w10="urn:schemas-microsoft-com:office:word" xmlns:w="http://schemas.openxmlformats.org/wordprocessingml/2006/main" xmlns:w14="http://schemas.microsoft.com/office/word/2010/wordml" xmlns:w15="http://schemas.microsoft.com/office/word/2012/wordml" xmlns:w16cex="http://schemas.microsoft.com/office/word/2018/wordml/cex" xmlns:w16cid="http://schemas.microsoft.com/office/word/2016/wordml/cid" xmlns:w16="http://schemas.microsoft.com/office/word/2018/wordml" xmlns:w16du="http://schemas.microsoft.com/office/word/2023/wordml/word16du" xmlns:w16sdtdh="http://schemas.microsoft.com/office/word/2020/wordml/sdtdatahash" xmlns:w16se="http://schemas.microsoft.com/office/word/2015/wordml/symex" xmlns:wpg="http://schemas.microsoft.com/office/word/2010/wordprocessingGroup" xmlns:wpi="http://schemas.microsoft.com/office/word/2010/wordprocessingInk" xmlns:wne="http://schemas.microsoft.com/office/word/2006/wordml" xmlns:wps="http://schemas.microsoft.com/office/word/2010/wordprocessingShape" mc:Ignorable="w14 w15 w16se w16cid w16 w16cex w16sdtdh w16du wp14">
+<w:endnotes xmlns:wpc="http://schemas.microsoft.com/office/word/2010/wordprocessingCanvas" xmlns:cx="http://schemas.microsoft.com/office/drawing/2014/chartex" xmlns:cx1="http://schemas.microsoft.com/office/drawing/2015/9/8/chartex" xmlns:cx2="http://schemas.microsoft.com/office/drawing/2015/10/21/chartex" xmlns:cx3="http://schemas.microsoft.com/office/drawing/2016/5/9/chartex" xmlns:cx4="http://schemas.microsoft.com/office/drawing/2016/5/10/chartex" xmlns:cx5="http://schemas.microsoft.com/office/drawing/2016/5/11/chartex" xmlns:cx6="http://schemas.microsoft.com/office/drawing/2016/5/12/chartex" xmlns:cx7="http://schemas.microsoft.com/office/drawing/2016/5/13/chartex" xmlns:cx8="http://schemas.microsoft.com/office/drawing/2016/5/14/chartex" xmlns:mc="http://schemas.openxmlformats.org/markup-compatibility/2006" xmlns:aink="http://schemas.microsoft.com/office/drawing/2016/ink" xmlns:am3d="http://schemas.microsoft.com/office/drawing/2017/model3d" xmlns:o="urn:schemas-microsoft-com:office:office" xmlns:r="http://schemas.openxmlformats.org/officeDocument/2006/relationships" xmlns:m="http://schemas.openxmlformats.org/officeDocument/2006/math" xmlns:v="urn:schemas-microsoft-com:vml" xmlns:wp14="http://schemas.microsoft.com/office/word/2010/wordprocessingDrawing" xmlns:wp="http://schemas.openxmlformats.org/drawingml/2006/wordprocessingDrawing" xmlns:w10="urn:schemas-microsoft-com:office:word" xmlns:w="http://schemas.openxmlformats.org/wordprocessingml/2006/main" xmlns:w14="http://schemas.microsoft.com/office/word/2010/wordml" xmlns:w15="http://schemas.microsoft.com/office/word/2012/wordml" xmlns:w16cex="http://schemas.microsoft.com/office/word/2018/wordml/cex" xmlns:w16cid="http://schemas.microsoft.com/office/word/2016/wordml/cid" xmlns:w16="http://schemas.microsoft.com/office/word/2018/wordml" xmlns:w16sdtdh="http://schemas.microsoft.com/office/word/2020/wordml/sdtdatahash" xmlns:w16se="http://schemas.microsoft.com/office/word/2015/wordml/symex" xmlns:wpg="http://schemas.microsoft.com/office/word/2010/wordprocessingGroup" xmlns:wpi="http://schemas.microsoft.com/office/word/2010/wordprocessingInk" xmlns:wne="http://schemas.microsoft.com/office/word/2006/wordml" xmlns:wps="http://schemas.microsoft.com/office/word/2010/wordprocessingShape" mc:Ignorable="w14 w15 w16se w16cid w16 w16cex w16sdtdh wp14">
   <w:endnote w:type="separator" w:id="-1">
     <w:p>
       <w:pPr>
@@ -4098,7 +3959,7 @@
 </file>
 
 <file path=word/footer1.xml><?xml version="1.0" encoding="utf-8"?>
-<w:ftr xmlns:wpc="http://schemas.microsoft.com/office/word/2010/wordprocessingCanvas" xmlns:cx="http://schemas.microsoft.com/office/drawing/2014/chartex" xmlns:cx1="http://schemas.microsoft.com/office/drawing/2015/9/8/chartex" xmlns:cx2="http://schemas.microsoft.com/office/drawing/2015/10/21/chartex" xmlns:cx3="http://schemas.microsoft.com/office/drawing/2016/5/9/chartex" xmlns:cx4="http://schemas.microsoft.com/office/drawing/2016/5/10/chartex" xmlns:cx5="http://schemas.microsoft.com/office/drawing/2016/5/11/chartex" xmlns:cx6="http://schemas.microsoft.com/office/drawing/2016/5/12/chartex" xmlns:cx7="http://schemas.microsoft.com/office/drawing/2016/5/13/chartex" xmlns:cx8="http://schemas.microsoft.com/office/drawing/2016/5/14/chartex" xmlns:mc="http://schemas.openxmlformats.org/markup-compatibility/2006" xmlns:aink="http://schemas.microsoft.com/office/drawing/2016/ink" xmlns:am3d="http://schemas.microsoft.com/office/drawing/2017/model3d" xmlns:o="urn:schemas-microsoft-com:office:office" xmlns:oel="http://schemas.microsoft.com/office/2019/extlst" xmlns:r="http://schemas.openxmlformats.org/officeDocument/2006/relationships" xmlns:m="http://schemas.openxmlformats.org/officeDocument/2006/math" xmlns:v="urn:schemas-microsoft-com:vml" xmlns:wp14="http://schemas.microsoft.com/office/word/2010/wordprocessingDrawing" xmlns:wp="http://schemas.openxmlformats.org/drawingml/2006/wordprocessingDrawing" xmlns:w10="urn:schemas-microsoft-com:office:word" xmlns:w="http://schemas.openxmlformats.org/wordprocessingml/2006/main" xmlns:w14="http://schemas.microsoft.com/office/word/2010/wordml" xmlns:w15="http://schemas.microsoft.com/office/word/2012/wordml" xmlns:w16cex="http://schemas.microsoft.com/office/word/2018/wordml/cex" xmlns:w16cid="http://schemas.microsoft.com/office/word/2016/wordml/cid" xmlns:w16="http://schemas.microsoft.com/office/word/2018/wordml" xmlns:w16du="http://schemas.microsoft.com/office/word/2023/wordml/word16du" xmlns:w16sdtdh="http://schemas.microsoft.com/office/word/2020/wordml/sdtdatahash" xmlns:w16se="http://schemas.microsoft.com/office/word/2015/wordml/symex" xmlns:wpg="http://schemas.microsoft.com/office/word/2010/wordprocessingGroup" xmlns:wpi="http://schemas.microsoft.com/office/word/2010/wordprocessingInk" xmlns:wne="http://schemas.microsoft.com/office/word/2006/wordml" xmlns:wps="http://schemas.microsoft.com/office/word/2010/wordprocessingShape" mc:Ignorable="w14 w15 w16se w16cid w16 w16cex w16sdtdh w16du wp14">
+<w:ftr xmlns:wpc="http://schemas.microsoft.com/office/word/2010/wordprocessingCanvas" xmlns:cx="http://schemas.microsoft.com/office/drawing/2014/chartex" xmlns:cx1="http://schemas.microsoft.com/office/drawing/2015/9/8/chartex" xmlns:cx2="http://schemas.microsoft.com/office/drawing/2015/10/21/chartex" xmlns:cx3="http://schemas.microsoft.com/office/drawing/2016/5/9/chartex" xmlns:cx4="http://schemas.microsoft.com/office/drawing/2016/5/10/chartex" xmlns:cx5="http://schemas.microsoft.com/office/drawing/2016/5/11/chartex" xmlns:cx6="http://schemas.microsoft.com/office/drawing/2016/5/12/chartex" xmlns:cx7="http://schemas.microsoft.com/office/drawing/2016/5/13/chartex" xmlns:cx8="http://schemas.microsoft.com/office/drawing/2016/5/14/chartex" xmlns:mc="http://schemas.openxmlformats.org/markup-compatibility/2006" xmlns:aink="http://schemas.microsoft.com/office/drawing/2016/ink" xmlns:am3d="http://schemas.microsoft.com/office/drawing/2017/model3d" xmlns:o="urn:schemas-microsoft-com:office:office" xmlns:r="http://schemas.openxmlformats.org/officeDocument/2006/relationships" xmlns:m="http://schemas.openxmlformats.org/officeDocument/2006/math" xmlns:v="urn:schemas-microsoft-com:vml" xmlns:wp14="http://schemas.microsoft.com/office/word/2010/wordprocessingDrawing" xmlns:wp="http://schemas.openxmlformats.org/drawingml/2006/wordprocessingDrawing" xmlns:w10="urn:schemas-microsoft-com:office:word" xmlns:w="http://schemas.openxmlformats.org/wordprocessingml/2006/main" xmlns:w14="http://schemas.microsoft.com/office/word/2010/wordml" xmlns:w15="http://schemas.microsoft.com/office/word/2012/wordml" xmlns:w16cex="http://schemas.microsoft.com/office/word/2018/wordml/cex" xmlns:w16cid="http://schemas.microsoft.com/office/word/2016/wordml/cid" xmlns:w16="http://schemas.microsoft.com/office/word/2018/wordml" xmlns:w16sdtdh="http://schemas.microsoft.com/office/word/2020/wordml/sdtdatahash" xmlns:w16se="http://schemas.microsoft.com/office/word/2015/wordml/symex" xmlns:wpg="http://schemas.microsoft.com/office/word/2010/wordprocessingGroup" xmlns:wpi="http://schemas.microsoft.com/office/word/2010/wordprocessingInk" xmlns:wne="http://schemas.microsoft.com/office/word/2006/wordml" xmlns:wps="http://schemas.microsoft.com/office/word/2010/wordprocessingShape" mc:Ignorable="w14 w15 w16se w16cid w16 w16cex w16sdtdh wp14">
   <w:tbl>
     <w:tblPr>
       <w:tblW w:w="9486" w:type="dxa"/>
@@ -4248,14 +4109,27 @@
             </w:rPr>
             <w:t xml:space="preserve"> </w:t>
           </w:r>
-          <w:fldSimple w:instr=" NUMPAGES  \* MERGEFORMAT ">
-            <w:r>
-              <w:rPr>
-                <w:rStyle w:val="Nmerodepgina"/>
-              </w:rPr>
-              <w:t>12</w:t>
-            </w:r>
-          </w:fldSimple>
+          <w:r>
+            <w:fldChar w:fldCharType="begin"/>
+          </w:r>
+          <w:r>
+            <w:instrText xml:space="preserve"> NUMPAGES  \* MERGEFORMAT </w:instrText>
+          </w:r>
+          <w:r>
+            <w:fldChar w:fldCharType="separate"/>
+          </w:r>
+          <w:r>
+            <w:rPr>
+              <w:rStyle w:val="Nmerodepgina"/>
+            </w:rPr>
+            <w:t>12</w:t>
+          </w:r>
+          <w:r>
+            <w:rPr>
+              <w:rStyle w:val="Nmerodepgina"/>
+            </w:rPr>
+            <w:fldChar w:fldCharType="end"/>
+          </w:r>
         </w:p>
       </w:tc>
     </w:tr>
@@ -4269,7 +4143,7 @@
 </file>
 
 <file path=word/footnotes.xml><?xml version="1.0" encoding="utf-8"?>
-<w:footnotes xmlns:wpc="http://schemas.microsoft.com/office/word/2010/wordprocessingCanvas" xmlns:cx="http://schemas.microsoft.com/office/drawing/2014/chartex" xmlns:cx1="http://schemas.microsoft.com/office/drawing/2015/9/8/chartex" xmlns:cx2="http://schemas.microsoft.com/office/drawing/2015/10/21/chartex" xmlns:cx3="http://schemas.microsoft.com/office/drawing/2016/5/9/chartex" xmlns:cx4="http://schemas.microsoft.com/office/drawing/2016/5/10/chartex" xmlns:cx5="http://schemas.microsoft.com/office/drawing/2016/5/11/chartex" xmlns:cx6="http://schemas.microsoft.com/office/drawing/2016/5/12/chartex" xmlns:cx7="http://schemas.microsoft.com/office/drawing/2016/5/13/chartex" xmlns:cx8="http://schemas.microsoft.com/office/drawing/2016/5/14/chartex" xmlns:mc="http://schemas.openxmlformats.org/markup-compatibility/2006" xmlns:aink="http://schemas.microsoft.com/office/drawing/2016/ink" xmlns:am3d="http://schemas.microsoft.com/office/drawing/2017/model3d" xmlns:o="urn:schemas-microsoft-com:office:office" xmlns:oel="http://schemas.microsoft.com/office/2019/extlst" xmlns:r="http://schemas.openxmlformats.org/officeDocument/2006/relationships" xmlns:m="http://schemas.openxmlformats.org/officeDocument/2006/math" xmlns:v="urn:schemas-microsoft-com:vml" xmlns:wp14="http://schemas.microsoft.com/office/word/2010/wordprocessingDrawing" xmlns:wp="http://schemas.openxmlformats.org/drawingml/2006/wordprocessingDrawing" xmlns:w10="urn:schemas-microsoft-com:office:word" xmlns:w="http://schemas.openxmlformats.org/wordprocessingml/2006/main" xmlns:w14="http://schemas.microsoft.com/office/word/2010/wordml" xmlns:w15="http://schemas.microsoft.com/office/word/2012/wordml" xmlns:w16cex="http://schemas.microsoft.com/office/word/2018/wordml/cex" xmlns:w16cid="http://schemas.microsoft.com/office/word/2016/wordml/cid" xmlns:w16="http://schemas.microsoft.com/office/word/2018/wordml" xmlns:w16du="http://schemas.microsoft.com/office/word/2023/wordml/word16du" xmlns:w16sdtdh="http://schemas.microsoft.com/office/word/2020/wordml/sdtdatahash" xmlns:w16se="http://schemas.microsoft.com/office/word/2015/wordml/symex" xmlns:wpg="http://schemas.microsoft.com/office/word/2010/wordprocessingGroup" xmlns:wpi="http://schemas.microsoft.com/office/word/2010/wordprocessingInk" xmlns:wne="http://schemas.microsoft.com/office/word/2006/wordml" xmlns:wps="http://schemas.microsoft.com/office/word/2010/wordprocessingShape" mc:Ignorable="w14 w15 w16se w16cid w16 w16cex w16sdtdh w16du wp14">
+<w:footnotes xmlns:wpc="http://schemas.microsoft.com/office/word/2010/wordprocessingCanvas" xmlns:cx="http://schemas.microsoft.com/office/drawing/2014/chartex" xmlns:cx1="http://schemas.microsoft.com/office/drawing/2015/9/8/chartex" xmlns:cx2="http://schemas.microsoft.com/office/drawing/2015/10/21/chartex" xmlns:cx3="http://schemas.microsoft.com/office/drawing/2016/5/9/chartex" xmlns:cx4="http://schemas.microsoft.com/office/drawing/2016/5/10/chartex" xmlns:cx5="http://schemas.microsoft.com/office/drawing/2016/5/11/chartex" xmlns:cx6="http://schemas.microsoft.com/office/drawing/2016/5/12/chartex" xmlns:cx7="http://schemas.microsoft.com/office/drawing/2016/5/13/chartex" xmlns:cx8="http://schemas.microsoft.com/office/drawing/2016/5/14/chartex" xmlns:mc="http://schemas.openxmlformats.org/markup-compatibility/2006" xmlns:aink="http://schemas.microsoft.com/office/drawing/2016/ink" xmlns:am3d="http://schemas.microsoft.com/office/drawing/2017/model3d" xmlns:o="urn:schemas-microsoft-com:office:office" xmlns:r="http://schemas.openxmlformats.org/officeDocument/2006/relationships" xmlns:m="http://schemas.openxmlformats.org/officeDocument/2006/math" xmlns:v="urn:schemas-microsoft-com:vml" xmlns:wp14="http://schemas.microsoft.com/office/word/2010/wordprocessingDrawing" xmlns:wp="http://schemas.openxmlformats.org/drawingml/2006/wordprocessingDrawing" xmlns:w10="urn:schemas-microsoft-com:office:word" xmlns:w="http://schemas.openxmlformats.org/wordprocessingml/2006/main" xmlns:w14="http://schemas.microsoft.com/office/word/2010/wordml" xmlns:w15="http://schemas.microsoft.com/office/word/2012/wordml" xmlns:w16cex="http://schemas.microsoft.com/office/word/2018/wordml/cex" xmlns:w16cid="http://schemas.microsoft.com/office/word/2016/wordml/cid" xmlns:w16="http://schemas.microsoft.com/office/word/2018/wordml" xmlns:w16sdtdh="http://schemas.microsoft.com/office/word/2020/wordml/sdtdatahash" xmlns:w16se="http://schemas.microsoft.com/office/word/2015/wordml/symex" xmlns:wpg="http://schemas.microsoft.com/office/word/2010/wordprocessingGroup" xmlns:wpi="http://schemas.microsoft.com/office/word/2010/wordprocessingInk" xmlns:wne="http://schemas.microsoft.com/office/word/2006/wordml" xmlns:wps="http://schemas.microsoft.com/office/word/2010/wordprocessingShape" mc:Ignorable="w14 w15 w16se w16cid w16 w16cex w16sdtdh wp14">
   <w:footnote w:type="separator" w:id="-1">
     <w:p>
       <w:pPr>
@@ -4294,7 +4168,7 @@
 </file>
 
 <file path=word/header1.xml><?xml version="1.0" encoding="utf-8"?>
-<w:hdr xmlns:wpc="http://schemas.microsoft.com/office/word/2010/wordprocessingCanvas" xmlns:cx="http://schemas.microsoft.com/office/drawing/2014/chartex" xmlns:cx1="http://schemas.microsoft.com/office/drawing/2015/9/8/chartex" xmlns:cx2="http://schemas.microsoft.com/office/drawing/2015/10/21/chartex" xmlns:cx3="http://schemas.microsoft.com/office/drawing/2016/5/9/chartex" xmlns:cx4="http://schemas.microsoft.com/office/drawing/2016/5/10/chartex" xmlns:cx5="http://schemas.microsoft.com/office/drawing/2016/5/11/chartex" xmlns:cx6="http://schemas.microsoft.com/office/drawing/2016/5/12/chartex" xmlns:cx7="http://schemas.microsoft.com/office/drawing/2016/5/13/chartex" xmlns:cx8="http://schemas.microsoft.com/office/drawing/2016/5/14/chartex" xmlns:mc="http://schemas.openxmlformats.org/markup-compatibility/2006" xmlns:aink="http://schemas.microsoft.com/office/drawing/2016/ink" xmlns:am3d="http://schemas.microsoft.com/office/drawing/2017/model3d" xmlns:o="urn:schemas-microsoft-com:office:office" xmlns:oel="http://schemas.microsoft.com/office/2019/extlst" xmlns:r="http://schemas.openxmlformats.org/officeDocument/2006/relationships" xmlns:m="http://schemas.openxmlformats.org/officeDocument/2006/math" xmlns:v="urn:schemas-microsoft-com:vml" xmlns:wp14="http://schemas.microsoft.com/office/word/2010/wordprocessingDrawing" xmlns:wp="http://schemas.openxmlformats.org/drawingml/2006/wordprocessingDrawing" xmlns:w10="urn:schemas-microsoft-com:office:word" xmlns:w="http://schemas.openxmlformats.org/wordprocessingml/2006/main" xmlns:w14="http://schemas.microsoft.com/office/word/2010/wordml" xmlns:w15="http://schemas.microsoft.com/office/word/2012/wordml" xmlns:w16cex="http://schemas.microsoft.com/office/word/2018/wordml/cex" xmlns:w16cid="http://schemas.microsoft.com/office/word/2016/wordml/cid" xmlns:w16="http://schemas.microsoft.com/office/word/2018/wordml" xmlns:w16du="http://schemas.microsoft.com/office/word/2023/wordml/word16du" xmlns:w16sdtdh="http://schemas.microsoft.com/office/word/2020/wordml/sdtdatahash" xmlns:w16se="http://schemas.microsoft.com/office/word/2015/wordml/symex" xmlns:wpg="http://schemas.microsoft.com/office/word/2010/wordprocessingGroup" xmlns:wpi="http://schemas.microsoft.com/office/word/2010/wordprocessingInk" xmlns:wne="http://schemas.microsoft.com/office/word/2006/wordml" xmlns:wps="http://schemas.microsoft.com/office/word/2010/wordprocessingShape" mc:Ignorable="w14 w15 w16se w16cid w16 w16cex w16sdtdh w16du wp14">
+<w:hdr xmlns:wpc="http://schemas.microsoft.com/office/word/2010/wordprocessingCanvas" xmlns:cx="http://schemas.microsoft.com/office/drawing/2014/chartex" xmlns:cx1="http://schemas.microsoft.com/office/drawing/2015/9/8/chartex" xmlns:cx2="http://schemas.microsoft.com/office/drawing/2015/10/21/chartex" xmlns:cx3="http://schemas.microsoft.com/office/drawing/2016/5/9/chartex" xmlns:cx4="http://schemas.microsoft.com/office/drawing/2016/5/10/chartex" xmlns:cx5="http://schemas.microsoft.com/office/drawing/2016/5/11/chartex" xmlns:cx6="http://schemas.microsoft.com/office/drawing/2016/5/12/chartex" xmlns:cx7="http://schemas.microsoft.com/office/drawing/2016/5/13/chartex" xmlns:cx8="http://schemas.microsoft.com/office/drawing/2016/5/14/chartex" xmlns:mc="http://schemas.openxmlformats.org/markup-compatibility/2006" xmlns:aink="http://schemas.microsoft.com/office/drawing/2016/ink" xmlns:am3d="http://schemas.microsoft.com/office/drawing/2017/model3d" xmlns:o="urn:schemas-microsoft-com:office:office" xmlns:r="http://schemas.openxmlformats.org/officeDocument/2006/relationships" xmlns:m="http://schemas.openxmlformats.org/officeDocument/2006/math" xmlns:v="urn:schemas-microsoft-com:vml" xmlns:wp14="http://schemas.microsoft.com/office/word/2010/wordprocessingDrawing" xmlns:wp="http://schemas.openxmlformats.org/drawingml/2006/wordprocessingDrawing" xmlns:w10="urn:schemas-microsoft-com:office:word" xmlns:w="http://schemas.openxmlformats.org/wordprocessingml/2006/main" xmlns:w14="http://schemas.microsoft.com/office/word/2010/wordml" xmlns:w15="http://schemas.microsoft.com/office/word/2012/wordml" xmlns:w16cex="http://schemas.microsoft.com/office/word/2018/wordml/cex" xmlns:w16cid="http://schemas.microsoft.com/office/word/2016/wordml/cid" xmlns:w16="http://schemas.microsoft.com/office/word/2018/wordml" xmlns:w16sdtdh="http://schemas.microsoft.com/office/word/2020/wordml/sdtdatahash" xmlns:w16se="http://schemas.microsoft.com/office/word/2015/wordml/symex" xmlns:wpg="http://schemas.microsoft.com/office/word/2010/wordprocessingGroup" xmlns:wpi="http://schemas.microsoft.com/office/word/2010/wordprocessingInk" xmlns:wne="http://schemas.microsoft.com/office/word/2006/wordml" xmlns:wps="http://schemas.microsoft.com/office/word/2010/wordprocessingShape" mc:Ignorable="w14 w15 w16se w16cid w16 w16cex w16sdtdh wp14">
   <w:p>
     <w:pPr>
       <w:rPr>
@@ -4358,7 +4232,7 @@
 </file>
 
 <file path=word/header2.xml><?xml version="1.0" encoding="utf-8"?>
-<w:hdr xmlns:wpc="http://schemas.microsoft.com/office/word/2010/wordprocessingCanvas" xmlns:cx="http://schemas.microsoft.com/office/drawing/2014/chartex" xmlns:cx1="http://schemas.microsoft.com/office/drawing/2015/9/8/chartex" xmlns:cx2="http://schemas.microsoft.com/office/drawing/2015/10/21/chartex" xmlns:cx3="http://schemas.microsoft.com/office/drawing/2016/5/9/chartex" xmlns:cx4="http://schemas.microsoft.com/office/drawing/2016/5/10/chartex" xmlns:cx5="http://schemas.microsoft.com/office/drawing/2016/5/11/chartex" xmlns:cx6="http://schemas.microsoft.com/office/drawing/2016/5/12/chartex" xmlns:cx7="http://schemas.microsoft.com/office/drawing/2016/5/13/chartex" xmlns:cx8="http://schemas.microsoft.com/office/drawing/2016/5/14/chartex" xmlns:mc="http://schemas.openxmlformats.org/markup-compatibility/2006" xmlns:aink="http://schemas.microsoft.com/office/drawing/2016/ink" xmlns:am3d="http://schemas.microsoft.com/office/drawing/2017/model3d" xmlns:o="urn:schemas-microsoft-com:office:office" xmlns:oel="http://schemas.microsoft.com/office/2019/extlst" xmlns:r="http://schemas.openxmlformats.org/officeDocument/2006/relationships" xmlns:m="http://schemas.openxmlformats.org/officeDocument/2006/math" xmlns:v="urn:schemas-microsoft-com:vml" xmlns:wp14="http://schemas.microsoft.com/office/word/2010/wordprocessingDrawing" xmlns:wp="http://schemas.openxmlformats.org/drawingml/2006/wordprocessingDrawing" xmlns:w10="urn:schemas-microsoft-com:office:word" xmlns:w="http://schemas.openxmlformats.org/wordprocessingml/2006/main" xmlns:w14="http://schemas.microsoft.com/office/word/2010/wordml" xmlns:w15="http://schemas.microsoft.com/office/word/2012/wordml" xmlns:w16cex="http://schemas.microsoft.com/office/word/2018/wordml/cex" xmlns:w16cid="http://schemas.microsoft.com/office/word/2016/wordml/cid" xmlns:w16="http://schemas.microsoft.com/office/word/2018/wordml" xmlns:w16du="http://schemas.microsoft.com/office/word/2023/wordml/word16du" xmlns:w16sdtdh="http://schemas.microsoft.com/office/word/2020/wordml/sdtdatahash" xmlns:w16se="http://schemas.microsoft.com/office/word/2015/wordml/symex" xmlns:wpg="http://schemas.microsoft.com/office/word/2010/wordprocessingGroup" xmlns:wpi="http://schemas.microsoft.com/office/word/2010/wordprocessingInk" xmlns:wne="http://schemas.microsoft.com/office/word/2006/wordml" xmlns:wps="http://schemas.microsoft.com/office/word/2010/wordprocessingShape" mc:Ignorable="w14 w15 w16se w16cid w16 w16cex w16sdtdh w16du wp14">
+<w:hdr xmlns:wpc="http://schemas.microsoft.com/office/word/2010/wordprocessingCanvas" xmlns:cx="http://schemas.microsoft.com/office/drawing/2014/chartex" xmlns:cx1="http://schemas.microsoft.com/office/drawing/2015/9/8/chartex" xmlns:cx2="http://schemas.microsoft.com/office/drawing/2015/10/21/chartex" xmlns:cx3="http://schemas.microsoft.com/office/drawing/2016/5/9/chartex" xmlns:cx4="http://schemas.microsoft.com/office/drawing/2016/5/10/chartex" xmlns:cx5="http://schemas.microsoft.com/office/drawing/2016/5/11/chartex" xmlns:cx6="http://schemas.microsoft.com/office/drawing/2016/5/12/chartex" xmlns:cx7="http://schemas.microsoft.com/office/drawing/2016/5/13/chartex" xmlns:cx8="http://schemas.microsoft.com/office/drawing/2016/5/14/chartex" xmlns:mc="http://schemas.openxmlformats.org/markup-compatibility/2006" xmlns:aink="http://schemas.microsoft.com/office/drawing/2016/ink" xmlns:am3d="http://schemas.microsoft.com/office/drawing/2017/model3d" xmlns:o="urn:schemas-microsoft-com:office:office" xmlns:r="http://schemas.openxmlformats.org/officeDocument/2006/relationships" xmlns:m="http://schemas.openxmlformats.org/officeDocument/2006/math" xmlns:v="urn:schemas-microsoft-com:vml" xmlns:wp14="http://schemas.microsoft.com/office/word/2010/wordprocessingDrawing" xmlns:wp="http://schemas.openxmlformats.org/drawingml/2006/wordprocessingDrawing" xmlns:w10="urn:schemas-microsoft-com:office:word" xmlns:w="http://schemas.openxmlformats.org/wordprocessingml/2006/main" xmlns:w14="http://schemas.microsoft.com/office/word/2010/wordml" xmlns:w15="http://schemas.microsoft.com/office/word/2012/wordml" xmlns:w16cex="http://schemas.microsoft.com/office/word/2018/wordml/cex" xmlns:w16cid="http://schemas.microsoft.com/office/word/2016/wordml/cid" xmlns:w16="http://schemas.microsoft.com/office/word/2018/wordml" xmlns:w16sdtdh="http://schemas.microsoft.com/office/word/2020/wordml/sdtdatahash" xmlns:w16se="http://schemas.microsoft.com/office/word/2015/wordml/symex" xmlns:wpg="http://schemas.microsoft.com/office/word/2010/wordprocessingGroup" xmlns:wpi="http://schemas.microsoft.com/office/word/2010/wordprocessingInk" xmlns:wne="http://schemas.microsoft.com/office/word/2006/wordml" xmlns:wps="http://schemas.microsoft.com/office/word/2010/wordprocessingShape" mc:Ignorable="w14 w15 w16se w16cid w16 w16cex w16sdtdh wp14">
   <w:tbl>
     <w:tblPr>
       <w:tblW w:w="9558" w:type="dxa"/>
@@ -4537,7 +4411,7 @@
 </file>
 
 <file path=word/numbering.xml><?xml version="1.0" encoding="utf-8"?>
-<w:numbering xmlns:wpc="http://schemas.microsoft.com/office/word/2010/wordprocessingCanvas" xmlns:cx="http://schemas.microsoft.com/office/drawing/2014/chartex" xmlns:cx1="http://schemas.microsoft.com/office/drawing/2015/9/8/chartex" xmlns:cx2="http://schemas.microsoft.com/office/drawing/2015/10/21/chartex" xmlns:cx3="http://schemas.microsoft.com/office/drawing/2016/5/9/chartex" xmlns:cx4="http://schemas.microsoft.com/office/drawing/2016/5/10/chartex" xmlns:cx5="http://schemas.microsoft.com/office/drawing/2016/5/11/chartex" xmlns:cx6="http://schemas.microsoft.com/office/drawing/2016/5/12/chartex" xmlns:cx7="http://schemas.microsoft.com/office/drawing/2016/5/13/chartex" xmlns:cx8="http://schemas.microsoft.com/office/drawing/2016/5/14/chartex" xmlns:mc="http://schemas.openxmlformats.org/markup-compatibility/2006" xmlns:aink="http://schemas.microsoft.com/office/drawing/2016/ink" xmlns:am3d="http://schemas.microsoft.com/office/drawing/2017/model3d" xmlns:o="urn:schemas-microsoft-com:office:office" xmlns:oel="http://schemas.microsoft.com/office/2019/extlst" xmlns:r="http://schemas.openxmlformats.org/officeDocument/2006/relationships" xmlns:m="http://schemas.openxmlformats.org/officeDocument/2006/math" xmlns:v="urn:schemas-microsoft-com:vml" xmlns:wp14="http://schemas.microsoft.com/office/word/2010/wordprocessingDrawing" xmlns:wp="http://schemas.openxmlformats.org/drawingml/2006/wordprocessingDrawing" xmlns:w10="urn:schemas-microsoft-com:office:word" xmlns:w="http://schemas.openxmlformats.org/wordprocessingml/2006/main" xmlns:w14="http://schemas.microsoft.com/office/word/2010/wordml" xmlns:w15="http://schemas.microsoft.com/office/word/2012/wordml" xmlns:w16cex="http://schemas.microsoft.com/office/word/2018/wordml/cex" xmlns:w16cid="http://schemas.microsoft.com/office/word/2016/wordml/cid" xmlns:w16="http://schemas.microsoft.com/office/word/2018/wordml" xmlns:w16du="http://schemas.microsoft.com/office/word/2023/wordml/word16du" xmlns:w16sdtdh="http://schemas.microsoft.com/office/word/2020/wordml/sdtdatahash" xmlns:w16se="http://schemas.microsoft.com/office/word/2015/wordml/symex" xmlns:wpg="http://schemas.microsoft.com/office/word/2010/wordprocessingGroup" xmlns:wpi="http://schemas.microsoft.com/office/word/2010/wordprocessingInk" xmlns:wne="http://schemas.microsoft.com/office/word/2006/wordml" xmlns:wps="http://schemas.microsoft.com/office/word/2010/wordprocessingShape" mc:Ignorable="w14 w15 w16se w16cid w16 w16cex w16sdtdh w16du wp14">
+<w:numbering xmlns:wpc="http://schemas.microsoft.com/office/word/2010/wordprocessingCanvas" xmlns:cx="http://schemas.microsoft.com/office/drawing/2014/chartex" xmlns:cx1="http://schemas.microsoft.com/office/drawing/2015/9/8/chartex" xmlns:cx2="http://schemas.microsoft.com/office/drawing/2015/10/21/chartex" xmlns:cx3="http://schemas.microsoft.com/office/drawing/2016/5/9/chartex" xmlns:cx4="http://schemas.microsoft.com/office/drawing/2016/5/10/chartex" xmlns:cx5="http://schemas.microsoft.com/office/drawing/2016/5/11/chartex" xmlns:cx6="http://schemas.microsoft.com/office/drawing/2016/5/12/chartex" xmlns:cx7="http://schemas.microsoft.com/office/drawing/2016/5/13/chartex" xmlns:cx8="http://schemas.microsoft.com/office/drawing/2016/5/14/chartex" xmlns:mc="http://schemas.openxmlformats.org/markup-compatibility/2006" xmlns:aink="http://schemas.microsoft.com/office/drawing/2016/ink" xmlns:am3d="http://schemas.microsoft.com/office/drawing/2017/model3d" xmlns:o="urn:schemas-microsoft-com:office:office" xmlns:r="http://schemas.openxmlformats.org/officeDocument/2006/relationships" xmlns:m="http://schemas.openxmlformats.org/officeDocument/2006/math" xmlns:v="urn:schemas-microsoft-com:vml" xmlns:wp14="http://schemas.microsoft.com/office/word/2010/wordprocessingDrawing" xmlns:wp="http://schemas.openxmlformats.org/drawingml/2006/wordprocessingDrawing" xmlns:w10="urn:schemas-microsoft-com:office:word" xmlns:w="http://schemas.openxmlformats.org/wordprocessingml/2006/main" xmlns:w14="http://schemas.microsoft.com/office/word/2010/wordml" xmlns:w15="http://schemas.microsoft.com/office/word/2012/wordml" xmlns:w16cex="http://schemas.microsoft.com/office/word/2018/wordml/cex" xmlns:w16cid="http://schemas.microsoft.com/office/word/2016/wordml/cid" xmlns:w16="http://schemas.microsoft.com/office/word/2018/wordml" xmlns:w16sdtdh="http://schemas.microsoft.com/office/word/2020/wordml/sdtdatahash" xmlns:w16se="http://schemas.microsoft.com/office/word/2015/wordml/symex" xmlns:wpg="http://schemas.microsoft.com/office/word/2010/wordprocessingGroup" xmlns:wpi="http://schemas.microsoft.com/office/word/2010/wordprocessingInk" xmlns:wne="http://schemas.microsoft.com/office/word/2006/wordml" xmlns:wps="http://schemas.microsoft.com/office/word/2010/wordprocessingShape" mc:Ignorable="w14 w15 w16se w16cid w16 w16cex w16sdtdh wp14">
   <w:abstractNum w:abstractNumId="0" w15:restartNumberingAfterBreak="0">
     <w:nsid w:val="FFFFFFFB"/>
     <w:multiLevelType w:val="multilevel"/>
@@ -5433,35 +5307,35 @@
       </w:rPr>
     </w:lvl>
   </w:abstractNum>
-  <w:num w:numId="1" w16cid:durableId="1294750069">
+  <w:num w:numId="1">
     <w:abstractNumId w:val="0"/>
   </w:num>
-  <w:num w:numId="2" w16cid:durableId="60711208">
+  <w:num w:numId="2">
     <w:abstractNumId w:val="6"/>
   </w:num>
-  <w:num w:numId="3" w16cid:durableId="565071166">
+  <w:num w:numId="3">
     <w:abstractNumId w:val="2"/>
   </w:num>
-  <w:num w:numId="4" w16cid:durableId="1078862505">
+  <w:num w:numId="4">
     <w:abstractNumId w:val="7"/>
   </w:num>
-  <w:num w:numId="5" w16cid:durableId="1602302624">
+  <w:num w:numId="5">
     <w:abstractNumId w:val="4"/>
   </w:num>
-  <w:num w:numId="6" w16cid:durableId="353924146">
+  <w:num w:numId="6">
     <w:abstractNumId w:val="1"/>
   </w:num>
-  <w:num w:numId="7" w16cid:durableId="1254046254">
+  <w:num w:numId="7">
     <w:abstractNumId w:val="5"/>
   </w:num>
-  <w:num w:numId="8" w16cid:durableId="139688841">
+  <w:num w:numId="8">
     <w:abstractNumId w:val="3"/>
   </w:num>
 </w:numbering>
 </file>
 
 <file path=word/styles.xml><?xml version="1.0" encoding="utf-8"?>
-<w:styles xmlns:mc="http://schemas.openxmlformats.org/markup-compatibility/2006" xmlns:r="http://schemas.openxmlformats.org/officeDocument/2006/relationships" xmlns:w="http://schemas.openxmlformats.org/wordprocessingml/2006/main" xmlns:w14="http://schemas.microsoft.com/office/word/2010/wordml" xmlns:w15="http://schemas.microsoft.com/office/word/2012/wordml" xmlns:w16cex="http://schemas.microsoft.com/office/word/2018/wordml/cex" xmlns:w16cid="http://schemas.microsoft.com/office/word/2016/wordml/cid" xmlns:w16="http://schemas.microsoft.com/office/word/2018/wordml" xmlns:w16du="http://schemas.microsoft.com/office/word/2023/wordml/word16du" xmlns:w16sdtdh="http://schemas.microsoft.com/office/word/2020/wordml/sdtdatahash" xmlns:w16se="http://schemas.microsoft.com/office/word/2015/wordml/symex" mc:Ignorable="w14 w15 w16se w16cid w16 w16cex w16sdtdh w16du">
+<w:styles xmlns:mc="http://schemas.openxmlformats.org/markup-compatibility/2006" xmlns:r="http://schemas.openxmlformats.org/officeDocument/2006/relationships" xmlns:w="http://schemas.openxmlformats.org/wordprocessingml/2006/main" xmlns:w14="http://schemas.microsoft.com/office/word/2010/wordml" xmlns:w15="http://schemas.microsoft.com/office/word/2012/wordml" xmlns:w16cex="http://schemas.microsoft.com/office/word/2018/wordml/cex" xmlns:w16cid="http://schemas.microsoft.com/office/word/2016/wordml/cid" xmlns:w16="http://schemas.microsoft.com/office/word/2018/wordml" xmlns:w16sdtdh="http://schemas.microsoft.com/office/word/2020/wordml/sdtdatahash" xmlns:w16se="http://schemas.microsoft.com/office/word/2015/wordml/symex" mc:Ignorable="w14 w15 w16se w16cid w16 w16cex w16sdtdh">
   <w:docDefaults>
     <w:rPrDefault>
       <w:rPr>
@@ -6048,6 +5922,7 @@
   <w:style w:type="character" w:default="1" w:styleId="Fontepargpadro">
     <w:name w:val="Default Paragraph Font"/>
     <w:uiPriority w:val="1"/>
+    <w:semiHidden/>
     <w:unhideWhenUsed/>
   </w:style>
   <w:style w:type="table" w:default="1" w:styleId="Tabelanormal">

</xml_diff>